<commit_message>
improve print labels process, print 2 labels/person
</commit_message>
<xml_diff>
--- a/src/main/resources/printLabelSaoHanTemplate.docx
+++ b/src/main/resources/printLabelSaoHanTemplate.docx
@@ -9,8 +9,8 @@
           <w:rFonts w:hint="default"/>
           <w:b/>
           <w:bCs/>
-          <w:sz w:val="28"/>
-          <w:szCs w:val="28"/>
+          <w:sz w:val="31"/>
+          <w:szCs w:val="31"/>
           <w:lang w:val="en-GB"/>
         </w:rPr>
       </w:pPr>
@@ -18,8 +18,9 @@
       <w:bookmarkEnd w:id="0"/>
     </w:p>
     <w:sectPr>
-      <w:pgSz w:w="11338" w:h="23811"/>
-      <w:pgMar w:top="170" w:right="538" w:bottom="1440" w:left="400" w:header="720" w:footer="720" w:gutter="0"/>
+      <w:pgSz w:w="11282" w:h="20160"/>
+      <w:pgMar w:top="227" w:right="538" w:bottom="1440" w:left="386" w:header="720" w:footer="720" w:gutter="0"/>
+      <w:paperSrc/>
       <w:cols w:space="0" w:num="1"/>
       <w:rtlGutter w:val="0"/>
       <w:docGrid w:linePitch="360" w:charSpace="0"/>
@@ -104,7 +105,7 @@
     <w:lsdException w:qFormat="1" w:unhideWhenUsed="0" w:uiPriority="0" w:semiHidden="0" w:name="Title"/>
     <w:lsdException w:unhideWhenUsed="0" w:uiPriority="0" w:semiHidden="0" w:name="Closing"/>
     <w:lsdException w:unhideWhenUsed="0" w:uiPriority="0" w:semiHidden="0" w:name="Signature"/>
-    <w:lsdException w:unhideWhenUsed="0" w:uiPriority="0" w:name="Default Paragraph Font"/>
+    <w:lsdException w:qFormat="1" w:unhideWhenUsed="0" w:uiPriority="0" w:name="Default Paragraph Font"/>
     <w:lsdException w:unhideWhenUsed="0" w:uiPriority="0" w:semiHidden="0" w:name="Body Text"/>
     <w:lsdException w:unhideWhenUsed="0" w:uiPriority="0" w:semiHidden="0" w:name="Body Text Indent"/>
     <w:lsdException w:unhideWhenUsed="0" w:uiPriority="0" w:semiHidden="0" w:name="List Continue"/>
@@ -300,6 +301,7 @@
   <w:style w:type="character" w:default="1" w:styleId="2">
     <w:name w:val="Default Paragraph Font"/>
     <w:semiHidden/>
+    <w:qFormat/>
     <w:uiPriority w:val="0"/>
   </w:style>
   <w:style w:type="table" w:default="1" w:styleId="3">

</xml_diff>